<commit_message>
Update Assignment 1 _TheNightWatch.docx
</commit_message>
<xml_diff>
--- a/Assignment docs/Assignment 1 _TheNightWatch.docx
+++ b/Assignment docs/Assignment 1 _TheNightWatch.docx
@@ -71,10 +71,7 @@
         <w:commentReference w:id="1"/>
       </w:r>
     </w:p>
-    <w:p>
-      <w:bookmarkStart w:id="2" w:name="_GoBack"/>
-      <w:bookmarkEnd w:id="2"/>
-    </w:p>
+    <w:p/>
     <w:p>
       <w:r>
         <w:br w:type="page"/>
@@ -114,7 +111,7 @@
       </w:r>
     </w:p>
     <w:p>
-      <w:commentRangeStart w:id="3"/>
+      <w:commentRangeStart w:id="2"/>
       <w:r>
         <w:t xml:space="preserve">The group name is the same as the project name deliberately.  Once the project theme and idea </w:t>
       </w:r>
@@ -126,12 +123,12 @@
       <w:r>
         <w:t xml:space="preserve"> decided we agreed that the team name also really suited as the project name.</w:t>
       </w:r>
-      <w:commentRangeEnd w:id="3"/>
+      <w:commentRangeEnd w:id="2"/>
       <w:r>
         <w:rPr>
           <w:rStyle w:val="CommentReference"/>
         </w:rPr>
-        <w:commentReference w:id="3"/>
+        <w:commentReference w:id="2"/>
       </w:r>
     </w:p>
     <w:p/>
@@ -180,16 +177,16 @@
           <w:numId w:val="1"/>
         </w:numPr>
       </w:pPr>
-      <w:commentRangeStart w:id="4"/>
+      <w:commentRangeStart w:id="3"/>
       <w:r>
         <w:t xml:space="preserve">The </w:t>
       </w:r>
-      <w:commentRangeEnd w:id="4"/>
+      <w:commentRangeEnd w:id="3"/>
       <w:r>
         <w:rPr>
           <w:rStyle w:val="CommentReference"/>
         </w:rPr>
-        <w:commentReference w:id="4"/>
+        <w:commentReference w:id="3"/>
       </w:r>
       <w:r>
         <w:t>Team</w:t>
@@ -220,25 +217,12 @@
     </w:p>
     <w:p>
       <w:r>
-        <w:t>Student No.: [ s</w:t>
-      </w:r>
-      <w:proofErr w:type="gramStart"/>
-      <w:r>
-        <w:t>3779053 ]</w:t>
-      </w:r>
-      <w:proofErr w:type="gramEnd"/>
-    </w:p>
-    <w:p>
-      <w:r>
-        <w:t xml:space="preserve">Trello </w:t>
-      </w:r>
-      <w:proofErr w:type="gramStart"/>
-      <w:r>
-        <w:t>ID :</w:t>
-      </w:r>
-      <w:proofErr w:type="gramEnd"/>
-      <w:r>
-        <w:t xml:space="preserve"> [ @paulatkins28 ]</w:t>
+        <w:t>Student No.: [ s3779053 ]</w:t>
+      </w:r>
+    </w:p>
+    <w:p>
+      <w:r>
+        <w:t>Trello ID : [ @paulatkins28 ]</w:t>
       </w:r>
     </w:p>
     <w:p>
@@ -261,13 +245,7 @@
       </w:r>
       <w:proofErr w:type="spellEnd"/>
       <w:r>
-        <w:t xml:space="preserve"> 5-6 and my interest grew from there.</w:t>
-      </w:r>
-      <w:r>
-        <w:t xml:space="preserve">  </w:t>
-      </w:r>
-      <w:r>
-        <w:t>I enjoy coding as I still find it fascinating to build things with words, to create things with words, to help people with software. "To make the world a better place" (Silicon Valley).</w:t>
+        <w:t xml:space="preserve"> 5-6 and my interest grew from there.  I enjoy coding as I still find it fascinating to build things with words, to create things with words, to help people with software. "To make the world a better place" (Silicon Valley).</w:t>
       </w:r>
     </w:p>
     <w:p>
@@ -278,15 +256,7 @@
     </w:p>
     <w:p>
       <w:r>
-        <w:t xml:space="preserve">The challenge I face for this project is to learn GODOT engine and its scripting language which is similar to python, so </w:t>
-      </w:r>
-      <w:proofErr w:type="gramStart"/>
-      <w:r>
-        <w:t>yes</w:t>
-      </w:r>
-      <w:proofErr w:type="gramEnd"/>
-      <w:r>
-        <w:t xml:space="preserve"> a challenge but a welcomed one.</w:t>
+        <w:t>The challenge I face for this project is to learn GODOT engine and its scripting language which is similar to python, so yes a challenge but a welcomed one.</w:t>
       </w:r>
     </w:p>
     <w:p>
@@ -319,48 +289,22 @@
     <w:p/>
     <w:p>
       <w:r>
-        <w:t xml:space="preserve">**[ Daniel </w:t>
-      </w:r>
-      <w:proofErr w:type="gramStart"/>
-      <w:r>
-        <w:t>Burke ]</w:t>
-      </w:r>
-      <w:proofErr w:type="gramEnd"/>
-      <w:r>
-        <w:t>**</w:t>
-      </w:r>
-    </w:p>
-    <w:p>
-      <w:proofErr w:type="gramStart"/>
-      <w:r>
-        <w:t>Role :</w:t>
-      </w:r>
-      <w:proofErr w:type="gramEnd"/>
-      <w:r>
-        <w:t xml:space="preserve"> [ Developer ]</w:t>
-      </w:r>
-    </w:p>
-    <w:p>
-      <w:r>
-        <w:t>Student No.: [ s</w:t>
-      </w:r>
-      <w:proofErr w:type="gramStart"/>
-      <w:r>
-        <w:t>3795096 ]</w:t>
-      </w:r>
-      <w:proofErr w:type="gramEnd"/>
-    </w:p>
-    <w:p>
-      <w:r>
-        <w:t xml:space="preserve">Trello </w:t>
-      </w:r>
-      <w:proofErr w:type="gramStart"/>
-      <w:r>
-        <w:t>ID :</w:t>
-      </w:r>
-      <w:proofErr w:type="gramEnd"/>
-      <w:r>
-        <w:t xml:space="preserve"> [ @danielburke63 ]</w:t>
+        <w:t>**[ Daniel Burke ]**</w:t>
+      </w:r>
+    </w:p>
+    <w:p>
+      <w:r>
+        <w:t>Role : [ Developer ]</w:t>
+      </w:r>
+    </w:p>
+    <w:p>
+      <w:r>
+        <w:t>Student No.: [ s3795096 ]</w:t>
+      </w:r>
+    </w:p>
+    <w:p>
+      <w:r>
+        <w:t>Trello ID : [ @danielburke63 ]</w:t>
       </w:r>
     </w:p>
     <w:p/>
@@ -460,207 +404,222 @@
         <w:t xml:space="preserve">**[ Paul </w:t>
       </w:r>
       <w:proofErr w:type="spellStart"/>
-      <w:proofErr w:type="gramStart"/>
       <w:r>
         <w:t>Mck</w:t>
       </w:r>
       <w:proofErr w:type="spellEnd"/>
       <w:r>
+        <w:t xml:space="preserve"> ]**</w:t>
+      </w:r>
+    </w:p>
+    <w:p>
+      <w:r>
+        <w:t>Role : [ Developer ]</w:t>
+      </w:r>
+    </w:p>
+    <w:p>
+      <w:r>
+        <w:t>Student No.: [ s3791201 ]</w:t>
+      </w:r>
+    </w:p>
+    <w:p>
+      <w:r>
+        <w:t>Trello ID : [ @paulmck3 ]</w:t>
+      </w:r>
+    </w:p>
+    <w:p/>
+    <w:p>
+      <w:r>
+        <w:t>Paul Stephen McKercher</w:t>
+      </w:r>
+    </w:p>
+    <w:p>
+      <w:r>
+        <w:t>s3791201@student.rmit.edu.au</w:t>
+      </w:r>
+    </w:p>
+    <w:p>
+      <w:r>
+        <w:t>I am very passionate about the big picture of things. From the concept to the implementation and product. I have always been very comfortable with Hardware (have been building computers since I was 16 circa. 1998).</w:t>
+      </w:r>
+    </w:p>
+    <w:p>
+      <w:r>
+        <w:t>I am interested in what cutting-edge technology is doing to make our lives easier. I also find programming to be very rewarding when I create a workable practical program. I am new to OO programming but getting more experience every day.</w:t>
+      </w:r>
+    </w:p>
+    <w:p>
+      <w:r>
+        <w:t xml:space="preserve">With the two biggest challenges I </w:t>
+      </w:r>
+      <w:proofErr w:type="spellStart"/>
+      <w:r>
+        <w:t>forsee</w:t>
+      </w:r>
+      <w:proofErr w:type="spellEnd"/>
+      <w:r>
+        <w:t>, One is working with a team who are possibly more comfortable than I am at coding/scripting a product. The other is trying to manage time with the group members and my erratic work schedule.</w:t>
+      </w:r>
+    </w:p>
+    <w:p>
+      <w:r>
+        <w:t>I feel I can most contribute with ideas and story for the program, also with concepts to improve this. I will also hope to edit/write scripting for the game.</w:t>
+      </w:r>
+    </w:p>
+    <w:p/>
+    <w:p>
+      <w:r>
+        <w:t>**[ Jeff Reynolds ]**</w:t>
+      </w:r>
+    </w:p>
+    <w:p>
+      <w:r>
+        <w:t>Role : [ Developer ]</w:t>
+      </w:r>
+    </w:p>
+    <w:p>
+      <w:r>
+        <w:t>Student No.: [ s3775599 ]</w:t>
+      </w:r>
+    </w:p>
+    <w:p>
+      <w:r>
+        <w:t>Trello ID : [ @jeff44979415 ]</w:t>
+      </w:r>
+    </w:p>
+    <w:p/>
+    <w:p>
+      <w:r>
+        <w:t>Jeff Reynolds</w:t>
+      </w:r>
+    </w:p>
+    <w:p>
+      <w:r>
+        <w:t>s3775599@student.rmit.edu.au</w:t>
+      </w:r>
+    </w:p>
+    <w:p/>
+    <w:p>
+      <w:r>
+        <w:t>I started programming in the 80's as a teenager, worked in IT from 1999 to current, with most of that time in IT projects, payments, finance industry. I've worked in a variety of roles, including product support, business analysis, and project management.</w:t>
+      </w:r>
+    </w:p>
+    <w:p>
+      <w:r>
+        <w:t xml:space="preserve">I'm an amateur programmer, with some experience in </w:t>
+      </w:r>
+      <w:proofErr w:type="spellStart"/>
+      <w:r>
+        <w:t>c++</w:t>
+      </w:r>
+      <w:proofErr w:type="spellEnd"/>
+      <w:r>
+        <w:t xml:space="preserve">, java, </w:t>
+      </w:r>
+      <w:proofErr w:type="spellStart"/>
+      <w:r>
+        <w:t>lua</w:t>
+      </w:r>
+      <w:proofErr w:type="spellEnd"/>
+      <w:r>
+        <w:t xml:space="preserve">, </w:t>
+      </w:r>
+      <w:proofErr w:type="spellStart"/>
+      <w:r>
+        <w:t>perl</w:t>
+      </w:r>
+      <w:proofErr w:type="spellEnd"/>
+      <w:r>
+        <w:t xml:space="preserve">, visual basic (and </w:t>
+      </w:r>
+      <w:proofErr w:type="spellStart"/>
+      <w:r>
+        <w:t>vba</w:t>
+      </w:r>
+      <w:proofErr w:type="spellEnd"/>
+      <w:r>
+        <w:t xml:space="preserve">), and </w:t>
+      </w:r>
+      <w:commentRangeStart w:id="4"/>
+      <w:proofErr w:type="spellStart"/>
+      <w:r>
+        <w:t>sql</w:t>
+      </w:r>
+      <w:proofErr w:type="spellEnd"/>
+      <w:r>
+        <w:t xml:space="preserve"> d</w:t>
+      </w:r>
+      <w:commentRangeEnd w:id="4"/>
+      <w:r>
+        <w:rPr>
+          <w:rStyle w:val="CommentReference"/>
+        </w:rPr>
+        <w:commentReference w:id="4"/>
+      </w:r>
+      <w:r>
+        <w:t>atabases. I've also dabbled in graphic design.</w:t>
+      </w:r>
+    </w:p>
+    <w:p>
+      <w:r>
+        <w:t>My strengths are creativity, writing, general IT knowledge, and industry experience.</w:t>
+      </w:r>
+    </w:p>
+    <w:p>
+      <w:r>
+        <w:t>My interests are in tech that removes hurdles, as an example things like tap payments. I also like developing products in the gaming and entertainment space. I'm passionate about creating good user experiences as for me this is the most fundamental aspect of a good product.</w:t>
+      </w:r>
+    </w:p>
+    <w:p>
+      <w:r>
+        <w:t>The challenges for me with this project will be working with an unfamiliar game engine and collaborating with a group on a purely creative project.</w:t>
+      </w:r>
+    </w:p>
+    <w:p>
+      <w:r>
+        <w:t>My main contributions will be coding and helping out with some project management practices.</w:t>
+      </w:r>
+    </w:p>
+    <w:p/>
+    <w:p/>
+    <w:p>
+      <w:r>
+        <w:t>**[ Michael Seymour ]**</w:t>
+      </w:r>
+    </w:p>
+    <w:p>
+      <w:r>
+        <w:t>Role : [ Developer ]</w:t>
+      </w:r>
+    </w:p>
+    <w:p>
+      <w:r>
+        <w:t>Student No.: [ s3040138 ]</w:t>
+      </w:r>
+    </w:p>
+    <w:p>
+      <w:r>
+        <w:t>Trello ID : [ @</w:t>
+      </w:r>
+      <w:proofErr w:type="spellStart"/>
+      <w:r>
+        <w:t>bitsrmit</w:t>
+      </w:r>
+      <w:proofErr w:type="spellEnd"/>
+      <w:r>
         <w:t xml:space="preserve"> ]</w:t>
       </w:r>
-      <w:proofErr w:type="gramEnd"/>
-      <w:r>
-        <w:t>**</w:t>
-      </w:r>
-    </w:p>
-    <w:p>
-      <w:proofErr w:type="gramStart"/>
-      <w:r>
-        <w:t>Role :</w:t>
-      </w:r>
-      <w:proofErr w:type="gramEnd"/>
-      <w:r>
-        <w:t xml:space="preserve"> [ Developer ]</w:t>
-      </w:r>
-    </w:p>
-    <w:p>
-      <w:r>
-        <w:t>Student No.: [ s</w:t>
-      </w:r>
-      <w:proofErr w:type="gramStart"/>
-      <w:r>
-        <w:t>3791201 ]</w:t>
-      </w:r>
-      <w:proofErr w:type="gramEnd"/>
-    </w:p>
-    <w:p>
-      <w:r>
-        <w:t xml:space="preserve">Trello </w:t>
-      </w:r>
-      <w:proofErr w:type="gramStart"/>
-      <w:r>
-        <w:t>ID :</w:t>
-      </w:r>
-      <w:proofErr w:type="gramEnd"/>
-      <w:r>
-        <w:t xml:space="preserve"> [ @paulmck3 ]</w:t>
-      </w:r>
-    </w:p>
-    <w:p/>
-    <w:p>
-      <w:r>
-        <w:t>Paul Stephen McKercher</w:t>
-      </w:r>
-    </w:p>
-    <w:p>
-      <w:r>
-        <w:t>s3791201@student.rmit.edu.au</w:t>
-      </w:r>
-    </w:p>
-    <w:p>
-      <w:r>
-        <w:t>I am very passionate about the big picture of things. From the concept to the implementation and product. I have always been very comfortable with Hardware (have been building computers since I was 16 circa. 1998).</w:t>
-      </w:r>
-    </w:p>
-    <w:p>
-      <w:r>
-        <w:t>I am interested in what cutting-edge technology is doing to make our lives easier. I also find programming to be very rewarding when I create a workable practical program. I am new to OO programming but getting more experience every day.</w:t>
-      </w:r>
-    </w:p>
-    <w:p>
-      <w:r>
-        <w:t xml:space="preserve">With the two biggest challenges I </w:t>
-      </w:r>
-      <w:proofErr w:type="spellStart"/>
-      <w:r>
-        <w:t>forsee</w:t>
-      </w:r>
-      <w:proofErr w:type="spellEnd"/>
-      <w:r>
-        <w:t xml:space="preserve">, </w:t>
-      </w:r>
-      <w:proofErr w:type="gramStart"/>
-      <w:r>
-        <w:t>One</w:t>
-      </w:r>
-      <w:proofErr w:type="gramEnd"/>
-      <w:r>
-        <w:t xml:space="preserve"> is working with a team who are possibly more comfortable than I am at coding/scripting a product. The other is trying to manage time with the group members and my erratic work schedule.</w:t>
-      </w:r>
-    </w:p>
-    <w:p>
-      <w:r>
-        <w:t>I feel I can most contribute with ideas and story for the program, also with concepts to improve this. I will also hope to edit/write scripting for the game.</w:t>
-      </w:r>
-    </w:p>
-    <w:p/>
-    <w:p>
-      <w:r>
-        <w:t xml:space="preserve">**[ Jeff </w:t>
-      </w:r>
-      <w:proofErr w:type="gramStart"/>
-      <w:r>
-        <w:t>Reynolds ]</w:t>
-      </w:r>
-      <w:proofErr w:type="gramEnd"/>
-      <w:r>
-        <w:t>**</w:t>
-      </w:r>
-    </w:p>
-    <w:p>
-      <w:proofErr w:type="gramStart"/>
-      <w:r>
-        <w:t>Role :</w:t>
-      </w:r>
-      <w:proofErr w:type="gramEnd"/>
-      <w:r>
-        <w:t xml:space="preserve"> [ Developer ]</w:t>
-      </w:r>
-    </w:p>
-    <w:p>
-      <w:r>
-        <w:t>Student No.: [ s</w:t>
-      </w:r>
-      <w:proofErr w:type="gramStart"/>
-      <w:r>
-        <w:t>3775599 ]</w:t>
-      </w:r>
-      <w:proofErr w:type="gramEnd"/>
-    </w:p>
-    <w:p>
-      <w:r>
-        <w:t xml:space="preserve">Trello </w:t>
-      </w:r>
-      <w:proofErr w:type="gramStart"/>
-      <w:r>
-        <w:t>ID :</w:t>
-      </w:r>
-      <w:proofErr w:type="gramEnd"/>
-      <w:r>
-        <w:t xml:space="preserve"> [ @jeff44979415 ]</w:t>
-      </w:r>
-    </w:p>
-    <w:p/>
-    <w:p>
-      <w:r>
-        <w:t>Jeff Reynolds</w:t>
-      </w:r>
-    </w:p>
-    <w:p>
-      <w:r>
-        <w:t>s3775599@student.rmit.edu.au</w:t>
-      </w:r>
-    </w:p>
-    <w:p/>
-    <w:p>
-      <w:r>
-        <w:t>I started programming in the 80's as a teenager, worked in IT from 1999 to current, with most of that time in IT projects, payments, finance industry. I've worked in a variety of roles, including product support, business analysis, and project management.</w:t>
-      </w:r>
-    </w:p>
-    <w:p>
-      <w:r>
-        <w:t xml:space="preserve">I'm an amateur programmer, with some experience in </w:t>
-      </w:r>
-      <w:proofErr w:type="spellStart"/>
-      <w:r>
-        <w:t>c++</w:t>
-      </w:r>
-      <w:proofErr w:type="spellEnd"/>
-      <w:r>
-        <w:t xml:space="preserve">, java, </w:t>
-      </w:r>
-      <w:proofErr w:type="spellStart"/>
-      <w:r>
-        <w:t>lua</w:t>
-      </w:r>
-      <w:proofErr w:type="spellEnd"/>
-      <w:r>
-        <w:t xml:space="preserve">, </w:t>
-      </w:r>
-      <w:proofErr w:type="spellStart"/>
-      <w:r>
-        <w:t>perl</w:t>
-      </w:r>
-      <w:proofErr w:type="spellEnd"/>
-      <w:r>
-        <w:t xml:space="preserve">, visual basic (and </w:t>
-      </w:r>
-      <w:proofErr w:type="spellStart"/>
-      <w:r>
-        <w:t>vba</w:t>
-      </w:r>
-      <w:proofErr w:type="spellEnd"/>
-      <w:r>
-        <w:t xml:space="preserve">), and </w:t>
-      </w:r>
+    </w:p>
+    <w:p/>
+    <w:p>
+      <w:r>
+        <w:t>Michael James Seymour</w:t>
+      </w:r>
+    </w:p>
+    <w:p>
       <w:commentRangeStart w:id="5"/>
-      <w:proofErr w:type="spellStart"/>
-      <w:r>
-        <w:t>sql</w:t>
-      </w:r>
-      <w:proofErr w:type="spellEnd"/>
-      <w:r>
-        <w:t xml:space="preserve"> d</w:t>
+      <w:r>
+        <w:t>michael.seymour@student.rmit.edu.au</w:t>
       </w:r>
       <w:commentRangeEnd w:id="5"/>
       <w:r>
@@ -669,112 +628,6 @@
         </w:rPr>
         <w:commentReference w:id="5"/>
       </w:r>
-      <w:r>
-        <w:t>atabases. I've also dabbled in graphic design.</w:t>
-      </w:r>
-    </w:p>
-    <w:p>
-      <w:r>
-        <w:t>My strengths are creativity, writing, general IT knowledge, and industry experience.</w:t>
-      </w:r>
-    </w:p>
-    <w:p>
-      <w:r>
-        <w:t xml:space="preserve">My interests are in tech that removes hurdles, as an </w:t>
-      </w:r>
-      <w:proofErr w:type="gramStart"/>
-      <w:r>
-        <w:t>example things</w:t>
-      </w:r>
-      <w:proofErr w:type="gramEnd"/>
-      <w:r>
-        <w:t xml:space="preserve"> like tap payments. I also like developing products in the gaming and entertainment space. I'm passionate about creating good user experiences as for me this is the most fundamental aspect of a good product.</w:t>
-      </w:r>
-    </w:p>
-    <w:p>
-      <w:r>
-        <w:t>The challenges for me with this project will be working with an unfamiliar game engine and collaborating with a group on a purely creative project.</w:t>
-      </w:r>
-    </w:p>
-    <w:p>
-      <w:r>
-        <w:t>My main contributions will be coding and helping out with some project management practices.</w:t>
-      </w:r>
-    </w:p>
-    <w:p/>
-    <w:p/>
-    <w:p>
-      <w:r>
-        <w:t xml:space="preserve">**[ Michael </w:t>
-      </w:r>
-      <w:proofErr w:type="gramStart"/>
-      <w:r>
-        <w:t>Seymour ]</w:t>
-      </w:r>
-      <w:proofErr w:type="gramEnd"/>
-      <w:r>
-        <w:t>**</w:t>
-      </w:r>
-    </w:p>
-    <w:p>
-      <w:proofErr w:type="gramStart"/>
-      <w:r>
-        <w:t>Role :</w:t>
-      </w:r>
-      <w:proofErr w:type="gramEnd"/>
-      <w:r>
-        <w:t xml:space="preserve"> [ Developer ]</w:t>
-      </w:r>
-    </w:p>
-    <w:p>
-      <w:r>
-        <w:t>Student No.: [ s</w:t>
-      </w:r>
-      <w:proofErr w:type="gramStart"/>
-      <w:r>
-        <w:t>3040138 ]</w:t>
-      </w:r>
-      <w:proofErr w:type="gramEnd"/>
-    </w:p>
-    <w:p>
-      <w:r>
-        <w:t xml:space="preserve">Trello </w:t>
-      </w:r>
-      <w:proofErr w:type="gramStart"/>
-      <w:r>
-        <w:t>ID :</w:t>
-      </w:r>
-      <w:proofErr w:type="gramEnd"/>
-      <w:r>
-        <w:t xml:space="preserve"> [ @</w:t>
-      </w:r>
-      <w:proofErr w:type="spellStart"/>
-      <w:r>
-        <w:t>bitsrmit</w:t>
-      </w:r>
-      <w:proofErr w:type="spellEnd"/>
-      <w:r>
-        <w:t xml:space="preserve"> ]</w:t>
-      </w:r>
-    </w:p>
-    <w:p/>
-    <w:p>
-      <w:r>
-        <w:t>Michael James Seymour</w:t>
-      </w:r>
-    </w:p>
-    <w:p>
-      <w:commentRangeStart w:id="6"/>
-      <w:r>
-        <w:t>michael.seymour@student.rmit.edu.au</w:t>
-      </w:r>
-      <w:commentRangeEnd w:id="6"/>
-      <w:r>
-        <w:rPr>
-          <w:rStyle w:val="CommentReference"/>
-        </w:rPr>
-        <w:commentReference w:id="6"/>
-      </w:r>
     </w:p>
     <w:p>
       <w:r>
@@ -801,48 +654,22 @@
     <w:p/>
     <w:p>
       <w:r>
-        <w:t xml:space="preserve">**[ Lee Van Den </w:t>
-      </w:r>
-      <w:proofErr w:type="gramStart"/>
-      <w:r>
-        <w:t>Blink ]</w:t>
-      </w:r>
-      <w:proofErr w:type="gramEnd"/>
-      <w:r>
-        <w:t>**</w:t>
-      </w:r>
-    </w:p>
-    <w:p>
-      <w:proofErr w:type="gramStart"/>
-      <w:r>
-        <w:t>Role :</w:t>
-      </w:r>
-      <w:proofErr w:type="gramEnd"/>
-      <w:r>
-        <w:t xml:space="preserve"> [ Developer ]</w:t>
-      </w:r>
-    </w:p>
-    <w:p>
-      <w:r>
-        <w:t>Student No.: [ s</w:t>
-      </w:r>
-      <w:proofErr w:type="gramStart"/>
-      <w:r>
-        <w:t>3792973 ]</w:t>
-      </w:r>
-      <w:proofErr w:type="gramEnd"/>
-    </w:p>
-    <w:p>
-      <w:r>
-        <w:t xml:space="preserve">Trello </w:t>
-      </w:r>
-      <w:proofErr w:type="gramStart"/>
-      <w:r>
-        <w:t>ID :</w:t>
-      </w:r>
-      <w:proofErr w:type="gramEnd"/>
-      <w:r>
-        <w:t xml:space="preserve"> [ @</w:t>
+        <w:t>**[ Lee Van Den Blink ]**</w:t>
+      </w:r>
+    </w:p>
+    <w:p>
+      <w:r>
+        <w:t>Role : [ Developer ]</w:t>
+      </w:r>
+    </w:p>
+    <w:p>
+      <w:r>
+        <w:t>Student No.: [ s3792973 ]</w:t>
+      </w:r>
+    </w:p>
+    <w:p>
+      <w:r>
+        <w:t>Trello ID : [ @</w:t>
       </w:r>
       <w:proofErr w:type="spellStart"/>
       <w:r>
@@ -876,29 +703,13 @@
     <w:p/>
     <w:p>
       <w:r>
-        <w:t xml:space="preserve">I believe my strengths are being a team player, data analysis and document formatting. I also have a </w:t>
-      </w:r>
-      <w:proofErr w:type="gramStart"/>
-      <w:r>
-        <w:t>beginners</w:t>
-      </w:r>
-      <w:proofErr w:type="gramEnd"/>
-      <w:r>
-        <w:t xml:space="preserve"> level of programming knowledge in Java through completing Intro to Programming and Programming 1. I am extremely interested in further developing my programming skills through learning a game engine, and increasing my overall programming knowledge.</w:t>
-      </w:r>
-    </w:p>
-    <w:p/>
-    <w:p>
-      <w:r>
-        <w:t xml:space="preserve">The main challenge for myself in this project is that I’ve never done any game development before, except for developing game concepts, and some basic java applications. </w:t>
-      </w:r>
-      <w:proofErr w:type="gramStart"/>
-      <w:r>
-        <w:t>So</w:t>
-      </w:r>
-      <w:proofErr w:type="gramEnd"/>
-      <w:r>
-        <w:t xml:space="preserve"> learning what actually goes into making a basic game with code, graphics and sound will be entirely new for me.</w:t>
+        <w:t>I believe my strengths are being a team player, data analysis and document formatting. I also have a beginners level of programming knowledge in Java through completing Intro to Programming and Programming 1. I am extremely interested in further developing my programming skills through learning a game engine, and increasing my overall programming knowledge.</w:t>
+      </w:r>
+    </w:p>
+    <w:p/>
+    <w:p>
+      <w:r>
+        <w:t>The main challenge for myself in this project is that I’ve never done any game development before, except for developing game concepts, and some basic java applications. So learning what actually goes into making a basic game with code, graphics and sound will be entirely new for me.</w:t>
       </w:r>
     </w:p>
     <w:p/>
@@ -930,16 +741,16 @@
           <w:numId w:val="1"/>
         </w:numPr>
       </w:pPr>
-      <w:commentRangeStart w:id="7"/>
+      <w:commentRangeStart w:id="6"/>
       <w:r>
         <w:t>Minimal Viable Features</w:t>
       </w:r>
-      <w:commentRangeEnd w:id="7"/>
+      <w:commentRangeEnd w:id="6"/>
       <w:r>
         <w:rPr>
           <w:rStyle w:val="CommentReference"/>
         </w:rPr>
-        <w:commentReference w:id="7"/>
+        <w:commentReference w:id="6"/>
       </w:r>
     </w:p>
     <w:p>
@@ -979,13 +790,7 @@
         </w:numPr>
       </w:pPr>
       <w:r>
-        <w:t>Sound &amp; Music</w:t>
-      </w:r>
-      <w:r>
-        <w:t xml:space="preserve"> - </w:t>
-      </w:r>
-      <w:r>
-        <w:t xml:space="preserve">This is another immersive feature for the player, giving another heuristic to the experience. </w:t>
+        <w:t xml:space="preserve">Sound &amp; Music - This is another immersive feature for the player, giving another heuristic to the experience. </w:t>
       </w:r>
       <w:proofErr w:type="spellStart"/>
       <w:r>
@@ -1005,13 +810,7 @@
         </w:numPr>
       </w:pPr>
       <w:r>
-        <w:t>Extended story</w:t>
-      </w:r>
-      <w:r>
-        <w:t xml:space="preserve"> - </w:t>
-      </w:r>
-      <w:r>
-        <w:t>Additional dialog puzzles and/or console puzzles</w:t>
+        <w:t>Extended story - Additional dialog puzzles and/or console puzzles</w:t>
       </w:r>
     </w:p>
     <w:p>
@@ -1023,13 +822,7 @@
         </w:numPr>
       </w:pPr>
       <w:r>
-        <w:t>Ability to finish the game</w:t>
-      </w:r>
-      <w:r>
-        <w:t xml:space="preserve"> - </w:t>
-      </w:r>
-      <w:r>
-        <w:t>A game experience is more successful if you can finish the game, maybe restart it again with different characteristics carried over from the last iteration?</w:t>
+        <w:t>Ability to finish the game - A game experience is more successful if you can finish the game, maybe restart it again with different characteristics carried over from the last iteration?</w:t>
       </w:r>
     </w:p>
     <w:p>
@@ -1065,21 +858,13 @@
         </w:numPr>
       </w:pPr>
       <w:r>
-        <w:t>Extra rooms</w:t>
-      </w:r>
-      <w:r>
-        <w:t xml:space="preserve"> -</w:t>
-      </w:r>
-      <w:r>
-        <w:t xml:space="preserve">if time permits having extra rooms like a </w:t>
+        <w:t xml:space="preserve">Extra rooms -if time permits having extra rooms like a </w:t>
       </w:r>
       <w:proofErr w:type="spellStart"/>
-      <w:proofErr w:type="gramStart"/>
       <w:r>
         <w:t>Mr.Radar</w:t>
       </w:r>
       <w:proofErr w:type="spellEnd"/>
-      <w:proofErr w:type="gramEnd"/>
       <w:r>
         <w:t xml:space="preserve"> or Engineering</w:t>
       </w:r>
@@ -1093,15 +878,7 @@
     <w:p>
       <w:r>
         <w:lastRenderedPageBreak/>
-        <w:t xml:space="preserve">Our group is a collection of old school gamers. In the first week of our group formation we came up with a reasonably long list of potential project ideas. Most of these were 2D video game concepts, along with some other ideas for phone applications. At our first meeting we went through the list as a group, throwing around ideas and brainstorming the potential for each one. Factors that went into the </w:t>
-      </w:r>
-      <w:proofErr w:type="gramStart"/>
-      <w:r>
-        <w:t>decision making</w:t>
-      </w:r>
-      <w:proofErr w:type="gramEnd"/>
-      <w:r>
-        <w:t xml:space="preserve"> process were the difficulty factor, fun factor, and our current experience. It was clear from this initial meeting that the two most popular ideas that generated the biggest discussions for potential were two different 2D game concepts, both of which were in a similar vein of NPC management through dialogue and tasks.</w:t>
+        <w:t>Our group is a collection of old school gamers. In the first week of our group formation we came up with a reasonably long list of potential project ideas. Most of these were 2D video game concepts, along with some other ideas for phone applications. At our first meeting we went through the list as a group, throwing around ideas and brainstorming the potential for each one. Factors that went into the decision making process were the difficulty factor, fun factor, and our current experience. It was clear from this initial meeting that the two most popular ideas that generated the biggest discussions for potential were two different 2D game concepts, both of which were in a similar vein of NPC management through dialogue and tasks.</w:t>
       </w:r>
     </w:p>
     <w:p>
@@ -1169,10 +946,7 @@
     </w:p>
     <w:p>
       <w:r>
-        <w:t>Mitigation</w:t>
-      </w:r>
-      <w:r>
-        <w:t>:</w:t>
+        <w:t>Mitigation:</w:t>
       </w:r>
     </w:p>
     <w:p>
@@ -2182,7 +1956,6 @@
         <w:t xml:space="preserve">Godot is </w:t>
       </w:r>
       <w:proofErr w:type="spellStart"/>
-      <w:proofErr w:type="gramStart"/>
       <w:r>
         <w:rPr>
           <w:rFonts w:ascii="Segoe UI" w:eastAsia="Times New Roman" w:hAnsi="Segoe UI" w:cs="Segoe UI"/>
@@ -2194,7 +1967,6 @@
         <w:t>a</w:t>
       </w:r>
       <w:proofErr w:type="spellEnd"/>
-      <w:proofErr w:type="gramEnd"/>
       <w:r>
         <w:rPr>
           <w:rFonts w:ascii="Segoe UI" w:eastAsia="Times New Roman" w:hAnsi="Segoe UI" w:cs="Segoe UI"/>
@@ -2521,7 +2293,6 @@
         <w:t xml:space="preserve">GitHub is a development platform inspired by the way you work. From open source to business, you can host and review code, manage </w:t>
       </w:r>
       <w:proofErr w:type="spellStart"/>
-      <w:proofErr w:type="gramStart"/>
       <w:r>
         <w:rPr>
           <w:rFonts w:ascii="Segoe UI" w:eastAsia="Times New Roman" w:hAnsi="Segoe UI" w:cs="Segoe UI"/>
@@ -2533,7 +2304,6 @@
         <w:t>projects,and</w:t>
       </w:r>
       <w:proofErr w:type="spellEnd"/>
-      <w:proofErr w:type="gramEnd"/>
       <w:r>
         <w:rPr>
           <w:rFonts w:ascii="Segoe UI" w:eastAsia="Times New Roman" w:hAnsi="Segoe UI" w:cs="Segoe UI"/>
@@ -3451,20 +3221,8 @@
           <w:szCs w:val="21"/>
           <w:lang w:eastAsia="en-AU"/>
         </w:rPr>
-        <w:t xml:space="preserve">Is it expected that if team members will be unavailable or have other commitments that will limit their availability, that this is communicated to the rest of the team via Discord with as much advance warning as </w:t>
-      </w:r>
-      <w:proofErr w:type="gramStart"/>
-      <w:r>
-        <w:rPr>
-          <w:rFonts w:ascii="Segoe UI" w:eastAsia="Times New Roman" w:hAnsi="Segoe UI" w:cs="Segoe UI"/>
-          <w:color w:val="172B4D"/>
-          <w:sz w:val="21"/>
-          <w:szCs w:val="21"/>
-          <w:lang w:eastAsia="en-AU"/>
-        </w:rPr>
-        <w:t>possible.</w:t>
-      </w:r>
-      <w:proofErr w:type="gramEnd"/>
+        <w:t>Is it expected that if team members will be unavailable or have other commitments that will limit their availability, that this is communicated to the rest of the team via Discord with as much advance warning as possible.</w:t>
+      </w:r>
     </w:p>
     <w:p>
       <w:pPr>
@@ -3641,6 +3399,12 @@
         <w:t>2.4 Decision Making</w:t>
       </w:r>
     </w:p>
+    <w:p/>
+    <w:p>
+      <w:bookmarkStart w:id="7" w:name="_GoBack"/>
+      <w:bookmarkEnd w:id="7"/>
+    </w:p>
+    <w:p/>
     <w:p>
       <w:r>
         <w:t xml:space="preserve">3. WHEN </w:t>
@@ -3789,6 +3553,7 @@
     </w:p>
     <w:p>
       <w:r>
+        <w:lastRenderedPageBreak/>
         <w:t xml:space="preserve"> </w:t>
       </w:r>
     </w:p>
@@ -3836,7 +3601,7 @@
       </w:r>
     </w:p>
   </w:comment>
-  <w:comment w:id="3" w:author="Anton" w:date="2019-09-17T22:53:00Z" w:initials="A">
+  <w:comment w:id="2" w:author="Anton" w:date="2019-09-17T22:53:00Z" w:initials="A">
     <w:p>
       <w:pPr>
         <w:pStyle w:val="CommentText"/>
@@ -3852,7 +3617,7 @@
       </w:r>
     </w:p>
   </w:comment>
-  <w:comment w:id="4" w:author="Anton" w:date="2019-09-17T22:56:00Z" w:initials="A">
+  <w:comment w:id="3" w:author="Anton" w:date="2019-09-17T22:56:00Z" w:initials="A">
     <w:p>
       <w:pPr>
         <w:pStyle w:val="CommentText"/>
@@ -3865,6 +3630,25 @@
       </w:r>
       <w:r>
         <w:t>Update the roles or remove?</w:t>
+      </w:r>
+    </w:p>
+  </w:comment>
+  <w:comment w:id="4" w:author="Anton" w:date="2019-09-17T23:00:00Z" w:initials="A">
+    <w:p>
+      <w:pPr>
+        <w:pStyle w:val="CommentText"/>
+      </w:pPr>
+      <w:r>
+        <w:rPr>
+          <w:rStyle w:val="CommentReference"/>
+        </w:rPr>
+        <w:annotationRef/>
+      </w:r>
+      <w:r>
+        <w:t xml:space="preserve">Capitals needed </w:t>
+      </w:r>
+      <w:r>
+        <w:t>anywehere for the languages bit?</w:t>
       </w:r>
     </w:p>
   </w:comment>
@@ -3880,35 +3664,11 @@
         <w:annotationRef/>
       </w:r>
       <w:r>
-        <w:t xml:space="preserve">Capitals needed </w:t>
-      </w:r>
-      <w:proofErr w:type="spellStart"/>
-      <w:r>
-        <w:t>anywehere</w:t>
-      </w:r>
-      <w:proofErr w:type="spellEnd"/>
-      <w:r>
-        <w:t xml:space="preserve"> for the languages bit?</w:t>
+        <w:t>Is that right?</w:t>
       </w:r>
     </w:p>
   </w:comment>
-  <w:comment w:id="6" w:author="Anton" w:date="2019-09-17T23:00:00Z" w:initials="A">
-    <w:p>
-      <w:pPr>
-        <w:pStyle w:val="CommentText"/>
-      </w:pPr>
-      <w:r>
-        <w:rPr>
-          <w:rStyle w:val="CommentReference"/>
-        </w:rPr>
-        <w:annotationRef/>
-      </w:r>
-      <w:r>
-        <w:t>Is that right?</w:t>
-      </w:r>
-    </w:p>
-  </w:comment>
-  <w:comment w:id="7" w:author="Anton" w:date="2019-09-17T23:02:00Z" w:initials="A">
+  <w:comment w:id="6" w:author="Anton" w:date="2019-09-17T23:02:00Z" w:initials="A">
     <w:p>
       <w:pPr>
         <w:pStyle w:val="CommentText"/>

</xml_diff>